<commit_message>
sample usage for CS
</commit_message>
<xml_diff>
--- a/release/navod_unicorn_cs.docx
+++ b/release/navod_unicorn_cs.docx
@@ -18,16 +18,8 @@
         <w:rPr>
           <w:lang w:val="en-US"/>
         </w:rPr>
-        <w:t xml:space="preserve">-&gt; </w:t>
-      </w:r>
-      <w:proofErr w:type="spellStart"/>
-      <w:r>
-        <w:rPr>
-          <w:lang w:val="en-US"/>
-        </w:rPr>
-        <w:t>soukrom</w:t>
-      </w:r>
-      <w:proofErr w:type="spellEnd"/>
+        <w:t>-&gt; soukrom</w:t>
+      </w:r>
       <w:r>
         <w:t>ý kalendář</w:t>
       </w:r>
@@ -85,30 +77,8 @@
         <w:rPr>
           <w:lang w:val="en-US"/>
         </w:rPr>
-        <w:t>:/</w:t>
-      </w:r>
-      <w:proofErr w:type="spellStart"/>
-      <w:r>
-        <w:rPr>
-          <w:lang w:val="en-US"/>
-        </w:rPr>
-        <w:t>Programy</w:t>
-      </w:r>
-      <w:proofErr w:type="spellEnd"/>
-      <w:r>
-        <w:rPr>
-          <w:lang w:val="en-US"/>
-        </w:rPr>
-        <w:t>/</w:t>
-      </w:r>
-      <w:proofErr w:type="spellStart"/>
-      <w:r>
-        <w:rPr>
-          <w:lang w:val="en-US"/>
-        </w:rPr>
-        <w:t>GCalSync</w:t>
-      </w:r>
-      <w:proofErr w:type="spellEnd"/>
+        <w:t>:/Programy/GCalSync</w:t>
+      </w:r>
     </w:p>
     <w:p>
       <w:pPr>
@@ -122,35 +92,10 @@
         <w:rPr>
           <w:lang w:val="en-US"/>
         </w:rPr>
-        <w:t xml:space="preserve">Do </w:t>
-      </w:r>
-      <w:proofErr w:type="spellStart"/>
-      <w:r>
-        <w:rPr>
-          <w:lang w:val="en-US"/>
-        </w:rPr>
-        <w:t>tohoto</w:t>
-      </w:r>
-      <w:proofErr w:type="spellEnd"/>
-      <w:r>
-        <w:rPr>
-          <w:lang w:val="en-US"/>
-        </w:rPr>
-        <w:t xml:space="preserve"> </w:t>
-      </w:r>
-      <w:proofErr w:type="spellStart"/>
-      <w:r>
-        <w:rPr>
-          <w:lang w:val="en-US"/>
-        </w:rPr>
-        <w:t>adres</w:t>
-      </w:r>
-      <w:r>
-        <w:t>áře</w:t>
-      </w:r>
-      <w:proofErr w:type="spellEnd"/>
-      <w:r>
-        <w:t xml:space="preserve"> nahrát JAR z </w:t>
+        <w:t>Do tohoto adres</w:t>
+      </w:r>
+      <w:r>
+        <w:t xml:space="preserve">áře nahrát JAR z </w:t>
       </w:r>
       <w:hyperlink r:id="rId5" w:history="1">
         <w:r>
@@ -163,6 +108,43 @@
     </w:p>
     <w:p>
       <w:pPr>
+        <w:pStyle w:val="Odstavecseseznamem"/>
+        <w:numPr>
+          <w:ilvl w:val="0"/>
+          <w:numId w:val="2"/>
+        </w:numPr>
+      </w:pPr>
+      <w:r>
+        <w:t xml:space="preserve">Do stejného adresáře rozbalit </w:t>
+      </w:r>
+      <w:hyperlink r:id="rId6" w:history="1">
+        <w:r>
+          <w:rPr>
+            <w:rStyle w:val="Hypertextovodkaz"/>
+          </w:rPr>
+          <w:t>https://github.com/tonyno/GCalSync/blob/master/release/sample_configs.zip</w:t>
+        </w:r>
+      </w:hyperlink>
+      <w:r>
+        <w:t xml:space="preserve"> </w:t>
+      </w:r>
+    </w:p>
+    <w:p>
+      <w:pPr>
+        <w:pStyle w:val="Odstavecseseznamem"/>
+        <w:numPr>
+          <w:ilvl w:val="1"/>
+          <w:numId w:val="2"/>
+        </w:numPr>
+      </w:pPr>
+      <w:r>
+        <w:t>Tzn. vedle JARka budou 2 podadresáře log a config</w:t>
+      </w:r>
+      <w:bookmarkStart w:id="0" w:name="_GoBack"/>
+      <w:bookmarkEnd w:id="0"/>
+    </w:p>
+    <w:p>
+      <w:pPr>
         <w:pStyle w:val="Nadpis1"/>
       </w:pPr>
       <w:r>
@@ -171,21 +153,11 @@
     </w:p>
     <w:p>
       <w:r>
-        <w:t xml:space="preserve">Upravit </w:t>
-      </w:r>
-      <w:proofErr w:type="spellStart"/>
-      <w:r>
-        <w:t>conf</w:t>
-      </w:r>
-      <w:proofErr w:type="spellEnd"/>
-      <w:r>
-        <w:t>/</w:t>
-      </w:r>
-      <w:proofErr w:type="spellStart"/>
+        <w:t>Upravit conf/</w:t>
+      </w:r>
       <w:r>
         <w:t>config.properties</w:t>
       </w:r>
-      <w:proofErr w:type="spellEnd"/>
       <w:r>
         <w:t>:</w:t>
       </w:r>
@@ -196,23 +168,9 @@
         <w:rPr>
           <w:b/>
         </w:rPr>
-        <w:t xml:space="preserve">account.1.name = </w:t>
-      </w:r>
-      <w:proofErr w:type="spellStart"/>
-      <w:r>
-        <w:rPr>
-          <w:b/>
-        </w:rPr>
-        <w:t>Account</w:t>
-      </w:r>
-      <w:proofErr w:type="spellEnd"/>
-      <w:r>
-        <w:rPr>
-          <w:b/>
-        </w:rPr>
-        <w:t xml:space="preserve"> </w:t>
-      </w:r>
-      <w:hyperlink r:id="rId6" w:history="1">
+        <w:t xml:space="preserve">account.1.name = Account </w:t>
+      </w:r>
+      <w:hyperlink r:id="rId7" w:history="1">
         <w:r>
           <w:rPr>
             <w:rStyle w:val="Hypertextovodkaz"/>
@@ -229,21 +187,7 @@
         <w:rPr>
           <w:i/>
         </w:rPr>
-        <w:t xml:space="preserve">(zde uvést spořitelní email – jde jen o </w:t>
-      </w:r>
-      <w:proofErr w:type="spellStart"/>
-      <w:r>
-        <w:rPr>
-          <w:i/>
-        </w:rPr>
-        <w:t>description</w:t>
-      </w:r>
-      <w:proofErr w:type="spellEnd"/>
-      <w:r>
-        <w:rPr>
-          <w:i/>
-        </w:rPr>
-        <w:t xml:space="preserve"> do logu)</w:t>
+        <w:t>(zde uvést spořitelní email – jde jen o description do logu)</w:t>
       </w:r>
     </w:p>
     <w:p>
@@ -256,23 +200,9 @@
         <w:rPr>
           <w:b/>
         </w:rPr>
-        <w:t xml:space="preserve">account.2.name = </w:t>
-      </w:r>
-      <w:proofErr w:type="spellStart"/>
-      <w:r>
-        <w:rPr>
-          <w:b/>
-        </w:rPr>
-        <w:t>Account</w:t>
-      </w:r>
-      <w:proofErr w:type="spellEnd"/>
-      <w:r>
-        <w:rPr>
-          <w:b/>
-        </w:rPr>
-        <w:t xml:space="preserve"> </w:t>
-      </w:r>
-      <w:hyperlink r:id="rId7" w:history="1">
+        <w:t xml:space="preserve">account.2.name = Account </w:t>
+      </w:r>
+      <w:hyperlink r:id="rId8" w:history="1">
         <w:r>
           <w:rPr>
             <w:rStyle w:val="Hypertextovodkaz"/>
@@ -289,21 +219,7 @@
         <w:rPr>
           <w:i/>
         </w:rPr>
-        <w:t xml:space="preserve">(zde uvést soukromý email – jde taktéž jen o </w:t>
-      </w:r>
-      <w:proofErr w:type="spellStart"/>
-      <w:r>
-        <w:rPr>
-          <w:i/>
-        </w:rPr>
-        <w:t>description</w:t>
-      </w:r>
-      <w:proofErr w:type="spellEnd"/>
-      <w:r>
-        <w:rPr>
-          <w:i/>
-        </w:rPr>
-        <w:t xml:space="preserve"> do logu)</w:t>
+        <w:t>(zde uvést soukromý email – jde taktéž jen o description do logu)</w:t>
       </w:r>
     </w:p>
     <w:p>
@@ -317,16 +233,8 @@
         <w:rPr>
           <w:lang w:val="en-US"/>
         </w:rPr>
-        <w:t xml:space="preserve">-&gt; </w:t>
-      </w:r>
-      <w:proofErr w:type="spellStart"/>
-      <w:r>
-        <w:rPr>
-          <w:lang w:val="en-US"/>
-        </w:rPr>
-        <w:t>soukrom</w:t>
-      </w:r>
-      <w:proofErr w:type="spellEnd"/>
+        <w:t>-&gt; soukrom</w:t>
+      </w:r>
       <w:r>
         <w:t>ý kalendář</w:t>
       </w:r>
@@ -338,7 +246,7 @@
         </w:rPr>
         <w:t xml:space="preserve">sync.1.source.calendar = </w:t>
       </w:r>
-      <w:hyperlink r:id="rId8" w:history="1">
+      <w:hyperlink r:id="rId9" w:history="1">
         <w:r>
           <w:rPr>
             <w:rStyle w:val="Hypertextovodkaz"/>
@@ -355,35 +263,7 @@
         <w:rPr>
           <w:i/>
         </w:rPr>
-        <w:t xml:space="preserve">(zde uvést název kalendáře odkud se budou načítat události, typicky to bude ten primární – název stejný jako emailová </w:t>
-      </w:r>
-      <w:proofErr w:type="gramStart"/>
-      <w:r>
-        <w:rPr>
-          <w:i/>
-        </w:rPr>
-        <w:t>adresa a nebo napsat</w:t>
-      </w:r>
-      <w:proofErr w:type="gramEnd"/>
-      <w:r>
-        <w:rPr>
-          <w:i/>
-        </w:rPr>
-        <w:t xml:space="preserve"> text „</w:t>
-      </w:r>
-      <w:proofErr w:type="spellStart"/>
-      <w:r>
-        <w:rPr>
-          <w:i/>
-        </w:rPr>
-        <w:t>primary</w:t>
-      </w:r>
-      <w:proofErr w:type="spellEnd"/>
-      <w:r>
-        <w:rPr>
-          <w:i/>
-        </w:rPr>
-        <w:t>“)</w:t>
+        <w:t>(zde uvést název kalendáře odkud se budou načítat události, typicky to bude ten primární – název stejný jako emailová adresa a nebo napsat text „primary“)</w:t>
       </w:r>
     </w:p>
     <w:p>
@@ -398,7 +278,7 @@
         </w:rPr>
         <w:t xml:space="preserve">sync.1.destination.calendar = </w:t>
       </w:r>
-      <w:hyperlink r:id="rId9" w:history="1">
+      <w:hyperlink r:id="rId10" w:history="1">
         <w:r>
           <w:rPr>
             <w:rStyle w:val="Hypertextovodkaz"/>
@@ -429,17 +309,8 @@
           <w:i/>
           <w:lang w:val="en-US"/>
         </w:rPr>
-        <w:t xml:space="preserve">-&gt; </w:t>
-      </w:r>
-      <w:proofErr w:type="spellStart"/>
-      <w:r>
-        <w:rPr>
-          <w:i/>
-          <w:lang w:val="en-US"/>
-        </w:rPr>
-        <w:t>Nastaven</w:t>
-      </w:r>
-      <w:proofErr w:type="spellEnd"/>
+        <w:t>-&gt; Nastaven</w:t>
+      </w:r>
       <w:r>
         <w:rPr>
           <w:i/>
@@ -454,60 +325,6 @@
             <wp:extent cx="4029637" cy="1409897"/>
             <wp:effectExtent l="0" t="0" r="0" b="0"/>
             <wp:docPr id="1" name="Obrázek 1"/>
-            <wp:cNvGraphicFramePr>
-              <a:graphicFrameLocks xmlns:a="http://schemas.openxmlformats.org/drawingml/2006/main" noChangeAspect="1"/>
-            </wp:cNvGraphicFramePr>
-            <a:graphic xmlns:a="http://schemas.openxmlformats.org/drawingml/2006/main">
-              <a:graphicData uri="http://schemas.openxmlformats.org/drawingml/2006/picture">
-                <pic:pic xmlns:pic="http://schemas.openxmlformats.org/drawingml/2006/picture">
-                  <pic:nvPicPr>
-                    <pic:cNvPr id="1" name=""/>
-                    <pic:cNvPicPr/>
-                  </pic:nvPicPr>
-                  <pic:blipFill>
-                    <a:blip r:embed="rId10"/>
-                    <a:stretch>
-                      <a:fillRect/>
-                    </a:stretch>
-                  </pic:blipFill>
-                  <pic:spPr>
-                    <a:xfrm>
-                      <a:off x="0" y="0"/>
-                      <a:ext cx="4029637" cy="1409897"/>
-                    </a:xfrm>
-                    <a:prstGeom prst="rect">
-                      <a:avLst/>
-                    </a:prstGeom>
-                  </pic:spPr>
-                </pic:pic>
-              </a:graphicData>
-            </a:graphic>
-          </wp:inline>
-        </w:drawing>
-      </w:r>
-    </w:p>
-    <w:p/>
-    <w:p>
-      <w:pPr>
-        <w:rPr>
-          <w:i/>
-        </w:rPr>
-      </w:pPr>
-      <w:r>
-        <w:rPr>
-          <w:i/>
-        </w:rPr>
-        <w:t>ID kalendáře je uvedeno v části „Integrovat kalendář“:</w:t>
-      </w:r>
-    </w:p>
-    <w:p>
-      <w:r>
-        <w:lastRenderedPageBreak/>
-        <w:drawing>
-          <wp:inline distT="0" distB="0" distL="0" distR="0" wp14:anchorId="1D1887AD" wp14:editId="1F3AC439">
-            <wp:extent cx="5760720" cy="5602605"/>
-            <wp:effectExtent l="0" t="0" r="0" b="0"/>
-            <wp:docPr id="2" name="Obrázek 2"/>
             <wp:cNvGraphicFramePr>
               <a:graphicFrameLocks xmlns:a="http://schemas.openxmlformats.org/drawingml/2006/main" noChangeAspect="1"/>
             </wp:cNvGraphicFramePr>
@@ -527,7 +344,7 @@
                   <pic:spPr>
                     <a:xfrm>
                       <a:off x="0" y="0"/>
-                      <a:ext cx="5760720" cy="5602605"/>
+                      <a:ext cx="4029637" cy="1409897"/>
                     </a:xfrm>
                     <a:prstGeom prst="rect">
                       <a:avLst/>
@@ -540,153 +357,28 @@
         </w:drawing>
       </w:r>
     </w:p>
-    <w:p>
-      <w:r>
-        <w:br w:type="page"/>
-      </w:r>
-    </w:p>
-    <w:p>
-      <w:pPr>
-        <w:pStyle w:val="Nadpis2"/>
-      </w:pPr>
+    <w:p/>
+    <w:p>
+      <w:pPr>
+        <w:rPr>
+          <w:i/>
+        </w:rPr>
+      </w:pPr>
+      <w:r>
+        <w:rPr>
+          <w:i/>
+        </w:rPr>
+        <w:t>ID kalendáře je uvedeno v části „Integrovat kalendář“:</w:t>
+      </w:r>
+    </w:p>
+    <w:p>
       <w:r>
         <w:lastRenderedPageBreak/>
-        <w:t xml:space="preserve">Synchronizace UU </w:t>
-      </w:r>
-      <w:r>
-        <w:rPr>
-          <w:lang w:val="en-US"/>
-        </w:rPr>
-        <w:t xml:space="preserve">-&gt; </w:t>
-      </w:r>
-      <w:r>
-        <w:t>ČS</w:t>
-      </w:r>
-    </w:p>
-    <w:p>
-      <w:pPr>
-        <w:rPr>
-          <w:i/>
-        </w:rPr>
-      </w:pPr>
-      <w:r>
-        <w:rPr>
-          <w:i/>
-        </w:rPr>
-        <w:t xml:space="preserve">Nejdříve je potřeba zjistit ICAL </w:t>
-      </w:r>
-      <w:proofErr w:type="spellStart"/>
-      <w:r>
-        <w:rPr>
-          <w:i/>
-        </w:rPr>
-        <w:t>feed</w:t>
-      </w:r>
-      <w:proofErr w:type="spellEnd"/>
-      <w:r>
-        <w:rPr>
-          <w:i/>
-        </w:rPr>
-        <w:t xml:space="preserve"> z UU. V UU se vybere: Zelené tlačítko – Můj účet – Nastavení </w:t>
-      </w:r>
-      <w:r>
-        <w:rPr>
-          <w:i/>
-          <w:lang w:val="en-US"/>
-        </w:rPr>
-        <w:t>+4U – Di</w:t>
-      </w:r>
-      <w:proofErr w:type="spellStart"/>
-      <w:r>
-        <w:rPr>
-          <w:i/>
-        </w:rPr>
-        <w:t>ář</w:t>
-      </w:r>
-      <w:proofErr w:type="spellEnd"/>
-      <w:r>
-        <w:rPr>
-          <w:i/>
-        </w:rPr>
-        <w:t xml:space="preserve"> v mobilu – Nastavení. Zde je potřeba zkopírovat adresu kalendáře.</w:t>
-      </w:r>
-    </w:p>
-    <w:p>
-      <w:pPr>
-        <w:rPr>
-          <w:i/>
-        </w:rPr>
-      </w:pPr>
-      <w:r>
-        <w:rPr>
-          <w:i/>
-        </w:rPr>
-        <w:t xml:space="preserve">Je potřeba si do soukromého kalendáře (toho </w:t>
-      </w:r>
-      <w:r>
-        <w:rPr>
-          <w:i/>
-        </w:rPr>
-        <w:t>account.2.name</w:t>
-      </w:r>
-      <w:r>
-        <w:rPr>
-          <w:i/>
-        </w:rPr>
-        <w:t>) importovat ICAL kalendář z </w:t>
-      </w:r>
-      <w:proofErr w:type="spellStart"/>
-      <w:r>
-        <w:rPr>
-          <w:i/>
-        </w:rPr>
-        <w:t>Unicornu</w:t>
-      </w:r>
-      <w:proofErr w:type="spellEnd"/>
-      <w:r>
-        <w:rPr>
-          <w:i/>
-        </w:rPr>
-        <w:t xml:space="preserve">. To se dělá pomoci Přidat kalendář </w:t>
-      </w:r>
-      <w:r>
-        <w:rPr>
-          <w:i/>
-          <w:lang w:val="en-US"/>
-        </w:rPr>
-        <w:t xml:space="preserve">-&gt; </w:t>
-      </w:r>
-      <w:proofErr w:type="spellStart"/>
-      <w:r>
-        <w:rPr>
-          <w:i/>
-          <w:lang w:val="en-US"/>
-        </w:rPr>
-        <w:t>Pomoc</w:t>
-      </w:r>
-      <w:proofErr w:type="spellEnd"/>
-      <w:r>
-        <w:rPr>
-          <w:i/>
-        </w:rPr>
-        <w:t>í adresy URL. Do URL se uvede ICAL URL, které jsme získali v předchozím kroku v UU.</w:t>
-      </w:r>
-    </w:p>
-    <w:p>
-      <w:pPr>
-        <w:rPr>
-          <w:i/>
-        </w:rPr>
-      </w:pPr>
-      <w:r>
-        <w:rPr>
-          <w:i/>
-        </w:rPr>
         <w:drawing>
-          <wp:inline distT="0" distB="0" distL="0" distR="0" wp14:anchorId="6982F064" wp14:editId="2A56E142">
-            <wp:extent cx="5353797" cy="1676634"/>
+          <wp:inline distT="0" distB="0" distL="0" distR="0" wp14:anchorId="1D1887AD" wp14:editId="1F3AC439">
+            <wp:extent cx="5760720" cy="5602605"/>
             <wp:effectExtent l="0" t="0" r="0" b="0"/>
-            <wp:docPr id="3" name="Obrázek 3"/>
+            <wp:docPr id="2" name="Obrázek 2"/>
             <wp:cNvGraphicFramePr>
               <a:graphicFrameLocks xmlns:a="http://schemas.openxmlformats.org/drawingml/2006/main" noChangeAspect="1"/>
             </wp:cNvGraphicFramePr>
@@ -706,6 +398,140 @@
                   <pic:spPr>
                     <a:xfrm>
                       <a:off x="0" y="0"/>
+                      <a:ext cx="5760720" cy="5602605"/>
+                    </a:xfrm>
+                    <a:prstGeom prst="rect">
+                      <a:avLst/>
+                    </a:prstGeom>
+                  </pic:spPr>
+                </pic:pic>
+              </a:graphicData>
+            </a:graphic>
+          </wp:inline>
+        </w:drawing>
+      </w:r>
+    </w:p>
+    <w:p>
+      <w:r>
+        <w:br w:type="page"/>
+      </w:r>
+    </w:p>
+    <w:p>
+      <w:pPr>
+        <w:pStyle w:val="Nadpis2"/>
+      </w:pPr>
+      <w:r>
+        <w:lastRenderedPageBreak/>
+        <w:t xml:space="preserve">Synchronizace UU </w:t>
+      </w:r>
+      <w:r>
+        <w:rPr>
+          <w:lang w:val="en-US"/>
+        </w:rPr>
+        <w:t xml:space="preserve">-&gt; </w:t>
+      </w:r>
+      <w:r>
+        <w:t>ČS</w:t>
+      </w:r>
+    </w:p>
+    <w:p>
+      <w:pPr>
+        <w:rPr>
+          <w:i/>
+        </w:rPr>
+      </w:pPr>
+      <w:r>
+        <w:rPr>
+          <w:i/>
+        </w:rPr>
+        <w:t xml:space="preserve">Nejdříve je potřeba zjistit ICAL feed z UU. V UU se vybere: Zelené tlačítko – Můj účet – Nastavení </w:t>
+      </w:r>
+      <w:r>
+        <w:rPr>
+          <w:i/>
+          <w:lang w:val="en-US"/>
+        </w:rPr>
+        <w:t>+4U – Di</w:t>
+      </w:r>
+      <w:r>
+        <w:rPr>
+          <w:i/>
+        </w:rPr>
+        <w:t>ář v mobilu – Nastavení. Zde je potřeba zkopírovat adresu kalendáře.</w:t>
+      </w:r>
+    </w:p>
+    <w:p>
+      <w:pPr>
+        <w:rPr>
+          <w:i/>
+        </w:rPr>
+      </w:pPr>
+      <w:r>
+        <w:rPr>
+          <w:i/>
+        </w:rPr>
+        <w:t xml:space="preserve">Je potřeba si do soukromého kalendáře (toho </w:t>
+      </w:r>
+      <w:r>
+        <w:rPr>
+          <w:i/>
+        </w:rPr>
+        <w:t>account.2.name</w:t>
+      </w:r>
+      <w:r>
+        <w:rPr>
+          <w:i/>
+        </w:rPr>
+        <w:t xml:space="preserve">) importovat ICAL kalendář z Unicornu. To se dělá pomoci Přidat kalendář </w:t>
+      </w:r>
+      <w:r>
+        <w:rPr>
+          <w:i/>
+          <w:lang w:val="en-US"/>
+        </w:rPr>
+        <w:t>-&gt; Pomoc</w:t>
+      </w:r>
+      <w:r>
+        <w:rPr>
+          <w:i/>
+        </w:rPr>
+        <w:t>í adresy URL. Do URL se uvede ICAL URL, které jsme získali v předchozím kroku v UU.</w:t>
+      </w:r>
+    </w:p>
+    <w:p>
+      <w:pPr>
+        <w:rPr>
+          <w:i/>
+        </w:rPr>
+      </w:pPr>
+      <w:r>
+        <w:rPr>
+          <w:i/>
+        </w:rPr>
+        <w:drawing>
+          <wp:inline distT="0" distB="0" distL="0" distR="0" wp14:anchorId="6982F064" wp14:editId="2A56E142">
+            <wp:extent cx="5353797" cy="1676634"/>
+            <wp:effectExtent l="0" t="0" r="0" b="0"/>
+            <wp:docPr id="3" name="Obrázek 3"/>
+            <wp:cNvGraphicFramePr>
+              <a:graphicFrameLocks xmlns:a="http://schemas.openxmlformats.org/drawingml/2006/main" noChangeAspect="1"/>
+            </wp:cNvGraphicFramePr>
+            <a:graphic xmlns:a="http://schemas.openxmlformats.org/drawingml/2006/main">
+              <a:graphicData uri="http://schemas.openxmlformats.org/drawingml/2006/picture">
+                <pic:pic xmlns:pic="http://schemas.openxmlformats.org/drawingml/2006/picture">
+                  <pic:nvPicPr>
+                    <pic:cNvPr id="1" name=""/>
+                    <pic:cNvPicPr/>
+                  </pic:nvPicPr>
+                  <pic:blipFill>
+                    <a:blip r:embed="rId13"/>
+                    <a:stretch>
+                      <a:fillRect/>
+                    </a:stretch>
+                  </pic:blipFill>
+                  <pic:spPr>
+                    <a:xfrm>
+                      <a:off x="0" y="0"/>
                       <a:ext cx="5353797" cy="1676634"/>
                     </a:xfrm>
                     <a:prstGeom prst="rect">
@@ -736,21 +562,7 @@
         <w:rPr>
           <w:i/>
         </w:rPr>
-        <w:t xml:space="preserve">Po </w:t>
-      </w:r>
-      <w:proofErr w:type="spellStart"/>
-      <w:r>
-        <w:rPr>
-          <w:i/>
-        </w:rPr>
-        <w:t>naimportování</w:t>
-      </w:r>
-      <w:proofErr w:type="spellEnd"/>
-      <w:r>
-        <w:rPr>
-          <w:i/>
-        </w:rPr>
-        <w:t xml:space="preserve"> ICAL kalendáře si získáme adresu kalendáře přes Jiné kalendáře – </w:t>
+        <w:t xml:space="preserve">Po naimportování ICAL kalendáře si získáme adresu kalendáře přes Jiné kalendáře – </w:t>
       </w:r>
       <w:r>
         <w:rPr>
@@ -778,7 +590,7 @@
         </w:rPr>
         <w:t xml:space="preserve">sync.2.source.calendar = </w:t>
       </w:r>
-      <w:hyperlink r:id="rId13" w:history="1">
+      <w:hyperlink r:id="rId14" w:history="1">
         <w:r>
           <w:rPr>
             <w:rStyle w:val="Hypertextovodkaz"/>
@@ -804,25 +616,7 @@
     </w:p>
     <w:p>
       <w:r>
-        <w:t xml:space="preserve">Následně je nutno spustit </w:t>
-      </w:r>
-      <w:proofErr w:type="spellStart"/>
-      <w:proofErr w:type="gramStart"/>
-      <w:r>
-        <w:t>javaw</w:t>
-      </w:r>
-      <w:proofErr w:type="spellEnd"/>
-      <w:proofErr w:type="gramEnd"/>
-      <w:r>
-        <w:t xml:space="preserve"> –</w:t>
-      </w:r>
-      <w:proofErr w:type="gramStart"/>
-      <w:r>
-        <w:t>jar</w:t>
-      </w:r>
-      <w:proofErr w:type="gramEnd"/>
-      <w:r>
-        <w:t xml:space="preserve"> </w:t>
+        <w:t xml:space="preserve">Následně je nutno spustit javaw –jar </w:t>
       </w:r>
       <w:r>
         <w:t>gcalsync-1.0-SNAPSHOT-jar-with-dependencies.jar</w:t>
@@ -830,37 +624,10 @@
     </w:p>
     <w:p>
       <w:r>
-        <w:t xml:space="preserve">Aplikace požádá postupně o přihlášení skrz OAuth2 do obou účtů – nejdřív do account.1 (tzn. ČS), následně do soukromého účtu. Po prvním úspěšném přihlášení se session uloží do adresářů </w:t>
-      </w:r>
-      <w:proofErr w:type="spellStart"/>
-      <w:r>
-        <w:t>conf</w:t>
-      </w:r>
-      <w:proofErr w:type="spellEnd"/>
-      <w:r>
-        <w:t>/</w:t>
-      </w:r>
-      <w:proofErr w:type="spellStart"/>
-      <w:r>
-        <w:t>settings-cs</w:t>
-      </w:r>
-      <w:proofErr w:type="spellEnd"/>
-      <w:r>
-        <w:t xml:space="preserve"> a </w:t>
-      </w:r>
-      <w:proofErr w:type="spellStart"/>
-      <w:r>
-        <w:t>settings-personal</w:t>
-      </w:r>
-      <w:proofErr w:type="spellEnd"/>
-      <w:r>
-        <w:t>. A zároveň proběhne synchronizace.</w:t>
-      </w:r>
-    </w:p>
-    <w:p>
-      <w:bookmarkStart w:id="0" w:name="_GoBack"/>
-      <w:bookmarkEnd w:id="0"/>
-    </w:p>
+        <w:t>Aplikace požádá postupně o přihlášení skrz OAuth2 do obou účtů – nejdřív do account.1 (tzn. ČS), následně do soukromého účtu. Po prvním úspěšném přihlášení se session uloží do adresářů conf/settings-cs a settings-personal. A zároveň proběhne synchronizace.</w:t>
+      </w:r>
+    </w:p>
+    <w:p/>
     <w:sectPr>
       <w:pgSz w:w="11906" w:h="16838"/>
       <w:pgMar w:top="1417" w:right="1417" w:bottom="1417" w:left="1417" w:header="708" w:footer="708" w:gutter="0"/>
@@ -999,7 +766,7 @@
         <w:ind w:left="720" w:hanging="360"/>
       </w:pPr>
     </w:lvl>
-    <w:lvl w:ilvl="1" w:tplc="04090019" w:tentative="1">
+    <w:lvl w:ilvl="1" w:tplc="04090019">
       <w:start w:val="1"/>
       <w:numFmt w:val="lowerLetter"/>
       <w:lvlText w:val="%2."/>

</xml_diff>